<commit_message>
Add Justificativa e Fundamentação(Anduino, Android)
</commit_message>
<xml_diff>
--- a/Conteúdo.docx
+++ b/Conteúdo.docx
@@ -1,6 +1,6 @@
 
 <file path=word/document.xml><?xml version="1.0" encoding="utf-8"?>
-<w:document xmlns:wpc="http://schemas.microsoft.com/office/word/2010/wordprocessingCanvas" xmlns:cx="http://schemas.microsoft.com/office/drawing/2014/chartex" xmlns:cx1="http://schemas.microsoft.com/office/drawing/2015/9/8/chartex" xmlns:cx2="http://schemas.microsoft.com/office/drawing/2015/10/21/chartex" xmlns:cx3="http://schemas.microsoft.com/office/drawing/2016/5/9/chartex" xmlns:cx4="http://schemas.microsoft.com/office/drawing/2016/5/10/chartex" xmlns:cx5="http://schemas.microsoft.com/office/drawing/2016/5/11/chartex" xmlns:cx6="http://schemas.microsoft.com/office/drawing/2016/5/12/chartex" xmlns:cx7="http://schemas.microsoft.com/office/drawing/2016/5/13/chartex" xmlns:cx8="http://schemas.microsoft.com/office/drawing/2016/5/14/chartex" xmlns:mc="http://schemas.openxmlformats.org/markup-compatibility/2006" xmlns:aink="http://schemas.microsoft.com/office/drawing/2016/ink" xmlns:am3d="http://schemas.microsoft.com/office/drawing/2017/model3d" xmlns:o="urn:schemas-microsoft-com:office:office" xmlns:r="http://schemas.openxmlformats.org/officeDocument/2006/relationships" xmlns:m="http://schemas.openxmlformats.org/officeDocument/2006/math" xmlns:v="urn:schemas-microsoft-com:vml" xmlns:wp14="http://schemas.microsoft.com/office/word/2010/wordprocessingDrawing" xmlns:wp="http://schemas.openxmlformats.org/drawingml/2006/wordprocessingDrawing" xmlns:w10="urn:schemas-microsoft-com:office:word" xmlns:w="http://schemas.openxmlformats.org/wordprocessingml/2006/main" xmlns:w14="http://schemas.microsoft.com/office/word/2010/wordml" xmlns:w15="http://schemas.microsoft.com/office/word/2012/wordml" xmlns:w16cex="http://schemas.microsoft.com/office/word/2018/wordml/cex" xmlns:w16cid="http://schemas.microsoft.com/office/word/2016/wordml/cid" xmlns:w16="http://schemas.microsoft.com/office/word/2018/wordml" xmlns:w16se="http://schemas.microsoft.com/office/word/2015/wordml/symex" xmlns:wpg="http://schemas.microsoft.com/office/word/2010/wordprocessingGroup" xmlns:wpi="http://schemas.microsoft.com/office/word/2010/wordprocessingInk" xmlns:wne="http://schemas.microsoft.com/office/word/2006/wordml" xmlns:wps="http://schemas.microsoft.com/office/word/2010/wordprocessingShape" mc:Ignorable="w14 w15 w16se w16cid w16 w16cex wp14">
+<w:document xmlns:wpc="http://schemas.microsoft.com/office/word/2010/wordprocessingCanvas" xmlns:cx="http://schemas.microsoft.com/office/drawing/2014/chartex" xmlns:cx1="http://schemas.microsoft.com/office/drawing/2015/9/8/chartex" xmlns:cx2="http://schemas.microsoft.com/office/drawing/2015/10/21/chartex" xmlns:cx3="http://schemas.microsoft.com/office/drawing/2016/5/9/chartex" xmlns:cx4="http://schemas.microsoft.com/office/drawing/2016/5/10/chartex" xmlns:cx5="http://schemas.microsoft.com/office/drawing/2016/5/11/chartex" xmlns:cx6="http://schemas.microsoft.com/office/drawing/2016/5/12/chartex" xmlns:cx7="http://schemas.microsoft.com/office/drawing/2016/5/13/chartex" xmlns:cx8="http://schemas.microsoft.com/office/drawing/2016/5/14/chartex" xmlns:mc="http://schemas.openxmlformats.org/markup-compatibility/2006" xmlns:aink="http://schemas.microsoft.com/office/drawing/2016/ink" xmlns:am3d="http://schemas.microsoft.com/office/drawing/2017/model3d" xmlns:o="urn:schemas-microsoft-com:office:office" xmlns:r="http://schemas.openxmlformats.org/officeDocument/2006/relationships" xmlns:m="http://schemas.openxmlformats.org/officeDocument/2006/math" xmlns:v="urn:schemas-microsoft-com:vml" xmlns:wp14="http://schemas.microsoft.com/office/word/2010/wordprocessingDrawing" xmlns:wp="http://schemas.openxmlformats.org/drawingml/2006/wordprocessingDrawing" xmlns:w10="urn:schemas-microsoft-com:office:word" xmlns:w="http://schemas.openxmlformats.org/wordprocessingml/2006/main" xmlns:w14="http://schemas.microsoft.com/office/word/2010/wordml" xmlns:w15="http://schemas.microsoft.com/office/word/2012/wordml" xmlns:w16cex="http://schemas.microsoft.com/office/word/2018/wordml/cex" xmlns:w16cid="http://schemas.microsoft.com/office/word/2016/wordml/cid" xmlns:w16="http://schemas.microsoft.com/office/word/2018/wordml" xmlns:w16sdtdh="http://schemas.microsoft.com/office/word/2020/wordml/sdtdatahash" xmlns:w16se="http://schemas.microsoft.com/office/word/2015/wordml/symex" xmlns:wpg="http://schemas.microsoft.com/office/word/2010/wordprocessingGroup" xmlns:wpi="http://schemas.microsoft.com/office/word/2010/wordprocessingInk" xmlns:wne="http://schemas.microsoft.com/office/word/2006/wordml" xmlns:wps="http://schemas.microsoft.com/office/word/2010/wordprocessingShape" mc:Ignorable="w14 w15 w16se w16cid w16 w16cex w16sdtdh wp14">
   <w:body>
     <w:p>
       <w:r>
@@ -592,10 +592,351 @@
         <w:jc w:val="both"/>
         <w:rPr>
           <w:rFonts w:ascii="Times New Roman" w:hAnsi="Times New Roman" w:cs="Times New Roman"/>
-          <w:sz w:val="24"/>
-          <w:szCs w:val="24"/>
-        </w:rPr>
-      </w:pPr>
+          <w:b/>
+          <w:bCs/>
+          <w:sz w:val="24"/>
+          <w:szCs w:val="24"/>
+        </w:rPr>
+      </w:pPr>
+      <w:r>
+        <w:rPr>
+          <w:rFonts w:ascii="Times New Roman" w:hAnsi="Times New Roman" w:cs="Times New Roman"/>
+          <w:b/>
+          <w:bCs/>
+          <w:sz w:val="24"/>
+          <w:szCs w:val="24"/>
+        </w:rPr>
+        <w:t xml:space="preserve">6 </w:t>
+      </w:r>
+      <w:r>
+        <w:rPr>
+          <w:rFonts w:ascii="Times New Roman" w:hAnsi="Times New Roman" w:cs="Times New Roman"/>
+          <w:b/>
+          <w:bCs/>
+          <w:sz w:val="24"/>
+          <w:szCs w:val="24"/>
+        </w:rPr>
+        <w:t>JUSTIFICATIVA</w:t>
+      </w:r>
+    </w:p>
+    <w:p>
+      <w:pPr>
+        <w:spacing w:line="360" w:lineRule="auto"/>
+        <w:ind w:firstLine="709"/>
+        <w:jc w:val="both"/>
+        <w:rPr>
+          <w:rFonts w:ascii="Times New Roman" w:hAnsi="Times New Roman" w:cs="Times New Roman"/>
+          <w:color w:val="000000" w:themeColor="text1"/>
+          <w:sz w:val="24"/>
+          <w:szCs w:val="24"/>
+        </w:rPr>
+      </w:pPr>
+      <w:r>
+        <w:rPr>
+          <w:rFonts w:ascii="Times New Roman" w:hAnsi="Times New Roman" w:cs="Times New Roman"/>
+          <w:sz w:val="24"/>
+          <w:szCs w:val="24"/>
+        </w:rPr>
+        <w:t>A tecnologia vem se fazendo cada vez mais presente nas sociedades modernas,</w:t>
+      </w:r>
+      <w:r>
+        <w:rPr>
+          <w:rFonts w:ascii="Times New Roman" w:hAnsi="Times New Roman" w:cs="Times New Roman"/>
+          <w:sz w:val="24"/>
+          <w:szCs w:val="24"/>
+        </w:rPr>
+        <w:t xml:space="preserve"> facilitando a vida das pessoas, lhes trazendo conforto e praticidade.  </w:t>
+      </w:r>
+      <w:r>
+        <w:rPr>
+          <w:rFonts w:ascii="Times New Roman" w:hAnsi="Times New Roman" w:cs="Times New Roman"/>
+          <w:color w:val="000000" w:themeColor="text1"/>
+          <w:sz w:val="24"/>
+          <w:szCs w:val="24"/>
+        </w:rPr>
+        <w:t xml:space="preserve">Nos dias de hoje a tecnologia se </w:t>
+      </w:r>
+      <w:r>
+        <w:rPr>
+          <w:rFonts w:ascii="Times New Roman" w:hAnsi="Times New Roman" w:cs="Times New Roman"/>
+          <w:color w:val="000000" w:themeColor="text1"/>
+          <w:sz w:val="24"/>
+          <w:szCs w:val="24"/>
+        </w:rPr>
+        <w:t>proliferou como</w:t>
+      </w:r>
+      <w:r>
+        <w:rPr>
+          <w:rFonts w:ascii="Times New Roman" w:hAnsi="Times New Roman" w:cs="Times New Roman"/>
+          <w:color w:val="000000" w:themeColor="text1"/>
+          <w:sz w:val="24"/>
+          <w:szCs w:val="24"/>
+        </w:rPr>
+        <w:t xml:space="preserve"> uma ferramenta indispensável para todos os meios</w:t>
+      </w:r>
+      <w:r>
+        <w:rPr>
+          <w:rFonts w:ascii="Times New Roman" w:hAnsi="Times New Roman" w:cs="Times New Roman"/>
+          <w:color w:val="000000" w:themeColor="text1"/>
+          <w:sz w:val="24"/>
+          <w:szCs w:val="24"/>
+        </w:rPr>
+        <w:t xml:space="preserve">, </w:t>
+      </w:r>
+      <w:r>
+        <w:rPr>
+          <w:rFonts w:ascii="Times New Roman" w:hAnsi="Times New Roman" w:cs="Times New Roman"/>
+          <w:color w:val="000000" w:themeColor="text1"/>
+          <w:sz w:val="24"/>
+          <w:szCs w:val="24"/>
+        </w:rPr>
+        <w:t xml:space="preserve">seja na educação, política, </w:t>
+      </w:r>
+      <w:r>
+        <w:rPr>
+          <w:rFonts w:ascii="Times New Roman" w:hAnsi="Times New Roman" w:cs="Times New Roman"/>
+          <w:color w:val="000000" w:themeColor="text1"/>
+          <w:sz w:val="24"/>
+          <w:szCs w:val="24"/>
+        </w:rPr>
+        <w:t xml:space="preserve">saúde e lazer. A grande característica oriunda dos artifícios </w:t>
+      </w:r>
+      <w:r>
+        <w:rPr>
+          <w:rFonts w:ascii="Times New Roman" w:hAnsi="Times New Roman" w:cs="Times New Roman"/>
+          <w:color w:val="000000" w:themeColor="text1"/>
+          <w:sz w:val="24"/>
+          <w:szCs w:val="24"/>
+        </w:rPr>
+        <w:t>tecnológicos é a precisão, a qual é um dos grandes motivos pelo qual ela vem se sobressaindo aos seres humanos.</w:t>
+      </w:r>
+    </w:p>
+    <w:p>
+      <w:pPr>
+        <w:spacing w:line="360" w:lineRule="auto"/>
+        <w:ind w:firstLine="709"/>
+        <w:jc w:val="both"/>
+        <w:rPr>
+          <w:rFonts w:ascii="Times New Roman" w:hAnsi="Times New Roman" w:cs="Times New Roman"/>
+          <w:color w:val="000000" w:themeColor="text1"/>
+          <w:sz w:val="24"/>
+          <w:szCs w:val="24"/>
+        </w:rPr>
+      </w:pPr>
+      <w:r>
+        <w:rPr>
+          <w:rFonts w:ascii="Times New Roman" w:hAnsi="Times New Roman" w:cs="Times New Roman"/>
+          <w:color w:val="000000" w:themeColor="text1"/>
+          <w:sz w:val="24"/>
+          <w:szCs w:val="24"/>
+        </w:rPr>
+        <w:t xml:space="preserve">Como era de se esperar, </w:t>
+      </w:r>
+      <w:r>
+        <w:rPr>
+          <w:rFonts w:ascii="Times New Roman" w:hAnsi="Times New Roman" w:cs="Times New Roman"/>
+          <w:color w:val="000000" w:themeColor="text1"/>
+          <w:sz w:val="24"/>
+          <w:szCs w:val="24"/>
+        </w:rPr>
+        <w:t>a</w:t>
+      </w:r>
+      <w:r>
+        <w:rPr>
+          <w:rFonts w:ascii="Times New Roman" w:hAnsi="Times New Roman" w:cs="Times New Roman"/>
+          <w:color w:val="000000" w:themeColor="text1"/>
+          <w:sz w:val="24"/>
+          <w:szCs w:val="24"/>
+        </w:rPr>
+        <w:t xml:space="preserve"> tecnologia alcançou também os meios rurais e pode ser de grande valia no que diz respeito ao meio agrícola e ao</w:t>
+      </w:r>
+      <w:r>
+        <w:rPr>
+          <w:rFonts w:ascii="Times New Roman" w:hAnsi="Times New Roman" w:cs="Times New Roman"/>
+          <w:color w:val="000000" w:themeColor="text1"/>
+          <w:sz w:val="24"/>
+          <w:szCs w:val="24"/>
+        </w:rPr>
+        <w:t xml:space="preserve"> monitoramento do</w:t>
+      </w:r>
+      <w:r>
+        <w:rPr>
+          <w:rFonts w:ascii="Times New Roman" w:hAnsi="Times New Roman" w:cs="Times New Roman"/>
+          <w:color w:val="000000" w:themeColor="text1"/>
+          <w:sz w:val="24"/>
+          <w:szCs w:val="24"/>
+        </w:rPr>
+        <w:t xml:space="preserve"> consumo de recursos hídricos</w:t>
+      </w:r>
+      <w:r>
+        <w:rPr>
+          <w:rFonts w:ascii="Times New Roman" w:hAnsi="Times New Roman" w:cs="Times New Roman"/>
+          <w:color w:val="000000" w:themeColor="text1"/>
+          <w:sz w:val="24"/>
+          <w:szCs w:val="24"/>
+        </w:rPr>
+        <w:t xml:space="preserve"> na irrigação</w:t>
+      </w:r>
+      <w:r>
+        <w:rPr>
+          <w:rFonts w:ascii="Times New Roman" w:hAnsi="Times New Roman" w:cs="Times New Roman"/>
+          <w:color w:val="000000" w:themeColor="text1"/>
+          <w:sz w:val="24"/>
+          <w:szCs w:val="24"/>
+        </w:rPr>
+        <w:t>.</w:t>
+      </w:r>
+      <w:r>
+        <w:rPr>
+          <w:rFonts w:ascii="Times New Roman" w:hAnsi="Times New Roman" w:cs="Times New Roman"/>
+          <w:color w:val="000000" w:themeColor="text1"/>
+          <w:sz w:val="24"/>
+          <w:szCs w:val="24"/>
+        </w:rPr>
+        <w:t xml:space="preserve"> </w:t>
+      </w:r>
+      <w:r>
+        <w:rPr>
+          <w:rFonts w:ascii="Times New Roman" w:hAnsi="Times New Roman" w:cs="Times New Roman"/>
+          <w:color w:val="202124"/>
+          <w:sz w:val="24"/>
+          <w:szCs w:val="24"/>
+          <w:shd w:val="clear" w:color="auto" w:fill="FFFFFF"/>
+        </w:rPr>
+        <w:t>Uma tecnologia que vem se destacando desde o seu surgimento em 2005 é o Arduino. Por ser uma plataforma de prototipagem de hardware livre e possibilitar o acoplamento de</w:t>
+      </w:r>
+      <w:r>
+        <w:rPr>
+          <w:rFonts w:ascii="Times New Roman" w:hAnsi="Times New Roman" w:cs="Times New Roman"/>
+          <w:color w:val="202124"/>
+          <w:sz w:val="24"/>
+          <w:szCs w:val="24"/>
+          <w:shd w:val="clear" w:color="auto" w:fill="FFFFFF"/>
+        </w:rPr>
+        <w:t xml:space="preserve"> sensores de variáveis de ambiente, o Arduino abre um leque de possibilidades</w:t>
+      </w:r>
+      <w:r>
+        <w:rPr>
+          <w:rFonts w:ascii="Times New Roman" w:hAnsi="Times New Roman" w:cs="Times New Roman"/>
+          <w:color w:val="202124"/>
+          <w:sz w:val="24"/>
+          <w:szCs w:val="24"/>
+          <w:shd w:val="clear" w:color="auto" w:fill="FFFFFF"/>
+        </w:rPr>
+        <w:t>, como por exemplo, o desenvolvimento de sistemas de irrigação precisos e de baixo custo, o que permite que pequenos e médios agricultores também tenham acesso ao sistema</w:t>
+      </w:r>
+      <w:r>
+        <w:rPr>
+          <w:rFonts w:ascii="Times New Roman" w:hAnsi="Times New Roman" w:cs="Times New Roman"/>
+          <w:color w:val="202124"/>
+          <w:sz w:val="24"/>
+          <w:szCs w:val="24"/>
+          <w:shd w:val="clear" w:color="auto" w:fill="FFFFFF"/>
+        </w:rPr>
+        <w:t>.</w:t>
+      </w:r>
+    </w:p>
+    <w:p>
+      <w:pPr>
+        <w:autoSpaceDE w:val="0"/>
+        <w:autoSpaceDN w:val="0"/>
+        <w:adjustRightInd w:val="0"/>
+        <w:spacing w:after="0" w:line="240" w:lineRule="auto"/>
+        <w:rPr>
+          <w:rFonts w:ascii="Times New Roman" w:hAnsi="Times New Roman" w:cs="Times New Roman"/>
+          <w:color w:val="000000"/>
+          <w:sz w:val="24"/>
+          <w:szCs w:val="24"/>
+        </w:rPr>
+      </w:pPr>
+      <w:r>
+        <w:rPr>
+          <w:rFonts w:ascii="Times New Roman" w:hAnsi="Times New Roman" w:cs="Times New Roman"/>
+          <w:color w:val="000000"/>
+          <w:sz w:val="24"/>
+          <w:szCs w:val="24"/>
+        </w:rPr>
+        <w:t xml:space="preserve">Como afirma GUIMARÃES (2011, p. 12). </w:t>
+      </w:r>
+      <w:r>
+        <w:rPr>
+          <w:rFonts w:ascii="Times New Roman" w:hAnsi="Times New Roman" w:cs="Times New Roman"/>
+          <w:color w:val="000000"/>
+          <w:sz w:val="24"/>
+          <w:szCs w:val="24"/>
+        </w:rPr>
+        <w:t>(1011330043.pdf)</w:t>
+      </w:r>
+    </w:p>
+    <w:p>
+      <w:pPr>
+        <w:spacing w:line="360" w:lineRule="auto"/>
+        <w:ind w:firstLine="709"/>
+        <w:jc w:val="both"/>
+        <w:rPr>
+          <w:rFonts w:ascii="Times New Roman" w:hAnsi="Times New Roman" w:cs="Times New Roman"/>
+          <w:color w:val="000000" w:themeColor="text1"/>
+          <w:sz w:val="24"/>
+          <w:szCs w:val="24"/>
+        </w:rPr>
+      </w:pPr>
+      <w:r>
+        <w:rPr>
+          <w:rFonts w:ascii="Times New Roman" w:hAnsi="Times New Roman" w:cs="Times New Roman"/>
+          <w:color w:val="000000"/>
+          <w:sz w:val="24"/>
+          <w:szCs w:val="24"/>
+        </w:rPr>
+        <w:t>“A irrigação moderna é bastante avançada e possui variados tipos de automação, entretanto o pequeno e médio agricultor, nem sempre têm total acesso a essas tecnologias, seja por problemas financeiros ou por falta de conhecimento.”.</w:t>
+      </w:r>
+    </w:p>
+    <w:p>
+      <w:pPr>
+        <w:spacing w:line="360" w:lineRule="auto"/>
+        <w:ind w:firstLine="709"/>
+        <w:jc w:val="both"/>
+        <w:rPr>
+          <w:rFonts w:ascii="Times New Roman" w:hAnsi="Times New Roman" w:cs="Times New Roman"/>
+          <w:sz w:val="24"/>
+          <w:szCs w:val="24"/>
+        </w:rPr>
+      </w:pPr>
+      <w:r>
+        <w:rPr>
+          <w:rFonts w:ascii="Times New Roman" w:hAnsi="Times New Roman" w:cs="Times New Roman"/>
+          <w:color w:val="000000" w:themeColor="text1"/>
+          <w:sz w:val="24"/>
+          <w:szCs w:val="24"/>
+        </w:rPr>
+        <w:t xml:space="preserve">  </w:t>
+      </w:r>
+      <w:r>
+        <w:rPr>
+          <w:rFonts w:ascii="Times New Roman" w:hAnsi="Times New Roman" w:cs="Times New Roman"/>
+          <w:color w:val="000000" w:themeColor="text1"/>
+          <w:sz w:val="24"/>
+          <w:szCs w:val="24"/>
+        </w:rPr>
+        <w:t xml:space="preserve">Tendo em vista o que foi dito, o projeto tem como intuito estudar maneiras pelo qual a tecnologia Arduino pode auxiliar no controle e monitoramento de uma irrigação </w:t>
+      </w:r>
+      <w:r>
+        <w:rPr>
+          <w:rFonts w:ascii="Times New Roman" w:hAnsi="Times New Roman" w:cs="Times New Roman"/>
+          <w:color w:val="000000" w:themeColor="text1"/>
+          <w:sz w:val="24"/>
+          <w:szCs w:val="24"/>
+        </w:rPr>
+        <w:t xml:space="preserve">barata, precisa e </w:t>
+      </w:r>
+      <w:r>
+        <w:rPr>
+          <w:rFonts w:ascii="Times New Roman" w:hAnsi="Times New Roman" w:cs="Times New Roman"/>
+          <w:color w:val="000000" w:themeColor="text1"/>
+          <w:sz w:val="24"/>
+          <w:szCs w:val="24"/>
+        </w:rPr>
+        <w:t>sustentável.</w:t>
+      </w:r>
     </w:p>
     <w:p>
       <w:pPr>
@@ -610,6 +951,673 @@
     </w:p>
     <w:p>
       <w:pPr>
+        <w:pStyle w:val="Ttulo1"/>
+        <w:spacing w:line="360" w:lineRule="auto"/>
+        <w:rPr>
+          <w:rFonts w:ascii="Times New Roman" w:hAnsi="Times New Roman" w:cs="Times New Roman"/>
+          <w:b/>
+          <w:bCs/>
+          <w:color w:val="auto"/>
+          <w:sz w:val="24"/>
+          <w:szCs w:val="24"/>
+        </w:rPr>
+      </w:pPr>
+      <w:bookmarkStart w:id="6" w:name="_Toc23203911"/>
+      <w:r>
+        <w:rPr>
+          <w:rFonts w:ascii="Times New Roman" w:hAnsi="Times New Roman" w:cs="Times New Roman"/>
+          <w:b/>
+          <w:bCs/>
+          <w:color w:val="auto"/>
+          <w:sz w:val="24"/>
+          <w:szCs w:val="24"/>
+        </w:rPr>
+        <w:lastRenderedPageBreak/>
+        <w:t>7 FUNDAMENTAÇÃO TEÓRICA</w:t>
+      </w:r>
+      <w:bookmarkEnd w:id="6"/>
+    </w:p>
+    <w:p>
+      <w:pPr>
+        <w:pStyle w:val="Ttulo2"/>
+        <w:spacing w:line="360" w:lineRule="auto"/>
+        <w:rPr>
+          <w:rFonts w:ascii="Times New Roman" w:hAnsi="Times New Roman" w:cs="Times New Roman"/>
+          <w:b/>
+          <w:bCs/>
+          <w:i/>
+          <w:color w:val="auto"/>
+          <w:sz w:val="24"/>
+          <w:szCs w:val="24"/>
+        </w:rPr>
+      </w:pPr>
+      <w:bookmarkStart w:id="7" w:name="_Toc23203912"/>
+      <w:r>
+        <w:rPr>
+          <w:rFonts w:ascii="Times New Roman" w:hAnsi="Times New Roman" w:cs="Times New Roman"/>
+          <w:b/>
+          <w:bCs/>
+          <w:color w:val="auto"/>
+          <w:sz w:val="24"/>
+          <w:szCs w:val="24"/>
+        </w:rPr>
+        <w:t xml:space="preserve">7.1 </w:t>
+      </w:r>
+      <w:bookmarkEnd w:id="7"/>
+      <w:r>
+        <w:rPr>
+          <w:rFonts w:ascii="Times New Roman" w:hAnsi="Times New Roman" w:cs="Times New Roman"/>
+          <w:b/>
+          <w:bCs/>
+          <w:i/>
+          <w:color w:val="auto"/>
+          <w:sz w:val="24"/>
+          <w:szCs w:val="24"/>
+        </w:rPr>
+        <w:t>Arduino</w:t>
+      </w:r>
+    </w:p>
+    <w:p>
+      <w:r>
+        <w:tab/>
+      </w:r>
+      <w:r>
+        <w:t>“</w:t>
+      </w:r>
+      <w:r>
+        <w:rPr>
+          <w:rFonts w:ascii="Open Sans" w:hAnsi="Open Sans" w:cs="Open Sans"/>
+          <w:color w:val="000000"/>
+          <w:spacing w:val="2"/>
+          <w:shd w:val="clear" w:color="auto" w:fill="FFFFFF"/>
+        </w:rPr>
+        <w:t>Arduino é uma plataforma eletrônica de código aberto baseada em hardware e software fáceis de usar. </w:t>
+      </w:r>
+      <w:hyperlink r:id="rId5" w:history="1">
+        <w:r>
+          <w:rPr>
+            <w:rStyle w:val="Hyperlink"/>
+            <w:rFonts w:ascii="Open Sans" w:hAnsi="Open Sans" w:cs="Open Sans"/>
+            <w:color w:val="auto"/>
+            <w:spacing w:val="2"/>
+            <w:u w:val="none"/>
+            <w:shd w:val="clear" w:color="auto" w:fill="FFFFFF"/>
+          </w:rPr>
+          <w:t>As placas Arduino</w:t>
+        </w:r>
+      </w:hyperlink>
+      <w:r>
+        <w:rPr>
+          <w:rFonts w:ascii="Open Sans" w:hAnsi="Open Sans" w:cs="Open Sans"/>
+          <w:color w:val="000000"/>
+          <w:spacing w:val="2"/>
+          <w:shd w:val="clear" w:color="auto" w:fill="FFFFFF"/>
+        </w:rPr>
+        <w:t> são capazes de ler entradas - luz em um sensor, um dedo em um botão ou uma mensagem no Twitter - e transformá-lo em uma saída - ativando um motor, ligando um LED, publicando algo online.</w:t>
+      </w:r>
+      <w:r>
+        <w:rPr>
+          <w:rFonts w:ascii="Open Sans" w:hAnsi="Open Sans" w:cs="Open Sans"/>
+          <w:color w:val="000000"/>
+          <w:spacing w:val="2"/>
+          <w:shd w:val="clear" w:color="auto" w:fill="FFFFFF"/>
+        </w:rPr>
+        <w:t xml:space="preserve">”  </w:t>
+      </w:r>
+      <w:hyperlink r:id="rId6" w:history="1">
+        <w:proofErr w:type="spellStart"/>
+        <w:r>
+          <w:rPr>
+            <w:rStyle w:val="Hyperlink"/>
+          </w:rPr>
+          <w:t>What</w:t>
+        </w:r>
+        <w:proofErr w:type="spellEnd"/>
+        <w:r>
+          <w:rPr>
+            <w:rStyle w:val="Hyperlink"/>
+          </w:rPr>
+          <w:t xml:space="preserve"> </w:t>
+        </w:r>
+        <w:proofErr w:type="spellStart"/>
+        <w:r>
+          <w:rPr>
+            <w:rStyle w:val="Hyperlink"/>
+          </w:rPr>
+          <w:t>is</w:t>
+        </w:r>
+        <w:proofErr w:type="spellEnd"/>
+        <w:r>
+          <w:rPr>
+            <w:rStyle w:val="Hyperlink"/>
+          </w:rPr>
+          <w:t xml:space="preserve"> Arduino? | Arduino</w:t>
+        </w:r>
+      </w:hyperlink>
+    </w:p>
+    <w:p>
+      <w:r>
+        <w:tab/>
+      </w:r>
+      <w:r>
+        <w:t xml:space="preserve">O Arduino surgiu no inicio de 2005, em </w:t>
+      </w:r>
+      <w:proofErr w:type="spellStart"/>
+      <w:r>
+        <w:t>Ivrea</w:t>
+      </w:r>
+      <w:proofErr w:type="spellEnd"/>
+      <w:r>
+        <w:t xml:space="preserve">, na Itália. Um professor chamado </w:t>
+      </w:r>
+      <w:r>
+        <w:rPr>
+          <w:sz w:val="23"/>
+          <w:szCs w:val="23"/>
+        </w:rPr>
+        <w:t>Massimo B</w:t>
+      </w:r>
+      <w:proofErr w:type="spellStart"/>
+      <w:r>
+        <w:rPr>
+          <w:sz w:val="23"/>
+          <w:szCs w:val="23"/>
+        </w:rPr>
+        <w:t>anzi</w:t>
+      </w:r>
+      <w:proofErr w:type="spellEnd"/>
+      <w:r>
+        <w:rPr>
+          <w:sz w:val="23"/>
+          <w:szCs w:val="23"/>
+        </w:rPr>
+        <w:t xml:space="preserve"> tinha como objetivo ensinar programação de computadores e eletrônica a seus </w:t>
+      </w:r>
+      <w:proofErr w:type="gramStart"/>
+      <w:r>
+        <w:rPr>
+          <w:sz w:val="23"/>
+          <w:szCs w:val="23"/>
+        </w:rPr>
+        <w:t xml:space="preserve">alunos, </w:t>
+      </w:r>
+      <w:r>
+        <w:t xml:space="preserve"> </w:t>
+      </w:r>
+      <w:r>
+        <w:t>de</w:t>
+      </w:r>
+      <w:proofErr w:type="gramEnd"/>
+      <w:r>
+        <w:t xml:space="preserve"> forma que fosse possível trabalhar a interatividade e robótica dispondo de custos menores do que as plataformas de prototipagem da época.</w:t>
+      </w:r>
+    </w:p>
+    <w:p>
+      <w:pPr>
+        <w:rPr>
+          <w:sz w:val="23"/>
+          <w:szCs w:val="23"/>
+        </w:rPr>
+      </w:pPr>
+      <w:r>
+        <w:rPr>
+          <w:sz w:val="23"/>
+          <w:szCs w:val="23"/>
+        </w:rPr>
+        <w:t>Ensinar eletrônica e programação para pessoas que não são da área não era uma tarefa tão simples, além da inexistência de placas com poder suficiente e baratas no mercado. (BANZI, 2012).</w:t>
+      </w:r>
+    </w:p>
+    <w:p>
+      <w:pPr>
+        <w:rPr>
+          <w:sz w:val="23"/>
+          <w:szCs w:val="23"/>
+        </w:rPr>
+      </w:pPr>
+      <w:r>
+        <w:rPr>
+          <w:sz w:val="23"/>
+          <w:szCs w:val="23"/>
+        </w:rPr>
+        <w:tab/>
+        <w:t xml:space="preserve">Com a ajuda de seu aluno </w:t>
+      </w:r>
+      <w:r>
+        <w:rPr>
+          <w:sz w:val="23"/>
+          <w:szCs w:val="23"/>
+        </w:rPr>
+        <w:t xml:space="preserve">David </w:t>
+      </w:r>
+      <w:proofErr w:type="spellStart"/>
+      <w:r>
+        <w:rPr>
+          <w:sz w:val="23"/>
+          <w:szCs w:val="23"/>
+        </w:rPr>
+        <w:t>Mellis</w:t>
+      </w:r>
+      <w:proofErr w:type="spellEnd"/>
+      <w:r>
+        <w:rPr>
+          <w:sz w:val="23"/>
+          <w:szCs w:val="23"/>
+        </w:rPr>
+        <w:t>,</w:t>
+      </w:r>
+      <w:r>
+        <w:rPr>
+          <w:sz w:val="23"/>
+          <w:szCs w:val="23"/>
+        </w:rPr>
+        <w:t xml:space="preserve"> </w:t>
+      </w:r>
+      <w:r>
+        <w:rPr>
+          <w:sz w:val="23"/>
+          <w:szCs w:val="23"/>
+        </w:rPr>
+        <w:t xml:space="preserve">decidiram criar uma placa eletrônica independente. E por fim disponibilizaram para outras pessoas utilizarem e desenvolverem seus projetos. </w:t>
+      </w:r>
+      <w:r>
+        <w:rPr>
+          <w:sz w:val="23"/>
+          <w:szCs w:val="23"/>
+        </w:rPr>
+        <w:t xml:space="preserve">A partir do uso comunitário da plataforma, o Arduino passou a ser um dos grandes percursores da </w:t>
+      </w:r>
+      <w:proofErr w:type="spellStart"/>
+      <w:r>
+        <w:rPr>
+          <w:sz w:val="23"/>
+          <w:szCs w:val="23"/>
+        </w:rPr>
+        <w:t>IoT</w:t>
+      </w:r>
+      <w:proofErr w:type="spellEnd"/>
+      <w:r>
+        <w:rPr>
+          <w:sz w:val="23"/>
+          <w:szCs w:val="23"/>
+        </w:rPr>
+        <w:t xml:space="preserve">. </w:t>
+      </w:r>
+    </w:p>
+    <w:p/>
+    <w:p>
+      <w:pPr>
+        <w:pStyle w:val="Ttulo2"/>
+        <w:spacing w:line="360" w:lineRule="auto"/>
+        <w:rPr>
+          <w:rFonts w:ascii="Times New Roman" w:hAnsi="Times New Roman" w:cs="Times New Roman"/>
+          <w:b/>
+          <w:bCs/>
+          <w:color w:val="auto"/>
+          <w:sz w:val="24"/>
+          <w:szCs w:val="24"/>
+        </w:rPr>
+      </w:pPr>
+      <w:r>
+        <w:rPr>
+          <w:rFonts w:ascii="Times New Roman" w:hAnsi="Times New Roman" w:cs="Times New Roman"/>
+          <w:b/>
+          <w:bCs/>
+          <w:color w:val="auto"/>
+          <w:sz w:val="24"/>
+          <w:szCs w:val="24"/>
+        </w:rPr>
+        <w:t>7.</w:t>
+      </w:r>
+      <w:r>
+        <w:rPr>
+          <w:rFonts w:ascii="Times New Roman" w:hAnsi="Times New Roman" w:cs="Times New Roman"/>
+          <w:b/>
+          <w:bCs/>
+          <w:color w:val="auto"/>
+          <w:sz w:val="24"/>
+          <w:szCs w:val="24"/>
+        </w:rPr>
+        <w:t>2</w:t>
+      </w:r>
+      <w:r>
+        <w:rPr>
+          <w:rFonts w:ascii="Times New Roman" w:hAnsi="Times New Roman" w:cs="Times New Roman"/>
+          <w:b/>
+          <w:bCs/>
+          <w:color w:val="auto"/>
+          <w:sz w:val="24"/>
+          <w:szCs w:val="24"/>
+        </w:rPr>
+        <w:t xml:space="preserve"> </w:t>
+      </w:r>
+      <w:r>
+        <w:rPr>
+          <w:rFonts w:ascii="Times New Roman" w:hAnsi="Times New Roman" w:cs="Times New Roman"/>
+          <w:b/>
+          <w:bCs/>
+          <w:i/>
+          <w:color w:val="auto"/>
+          <w:sz w:val="24"/>
+          <w:szCs w:val="24"/>
+        </w:rPr>
+        <w:t>Sensores</w:t>
+      </w:r>
+    </w:p>
+    <w:p/>
+    <w:p>
+      <w:pPr>
+        <w:pStyle w:val="Ttulo2"/>
+        <w:spacing w:line="360" w:lineRule="auto"/>
+        <w:rPr>
+          <w:rFonts w:ascii="Times New Roman" w:hAnsi="Times New Roman" w:cs="Times New Roman"/>
+          <w:b/>
+          <w:bCs/>
+          <w:color w:val="auto"/>
+          <w:sz w:val="24"/>
+          <w:szCs w:val="24"/>
+        </w:rPr>
+      </w:pPr>
+      <w:r>
+        <w:rPr>
+          <w:rFonts w:ascii="Times New Roman" w:hAnsi="Times New Roman" w:cs="Times New Roman"/>
+          <w:b/>
+          <w:bCs/>
+          <w:color w:val="auto"/>
+          <w:sz w:val="24"/>
+          <w:szCs w:val="24"/>
+        </w:rPr>
+        <w:t>7</w:t>
+      </w:r>
+      <w:r>
+        <w:rPr>
+          <w:rFonts w:ascii="Times New Roman" w:hAnsi="Times New Roman" w:cs="Times New Roman"/>
+          <w:b/>
+          <w:bCs/>
+          <w:color w:val="auto"/>
+          <w:sz w:val="24"/>
+          <w:szCs w:val="24"/>
+        </w:rPr>
+        <w:t>.3</w:t>
+      </w:r>
+      <w:r>
+        <w:rPr>
+          <w:rFonts w:ascii="Times New Roman" w:hAnsi="Times New Roman" w:cs="Times New Roman"/>
+          <w:b/>
+          <w:bCs/>
+          <w:color w:val="auto"/>
+          <w:sz w:val="24"/>
+          <w:szCs w:val="24"/>
+        </w:rPr>
+        <w:t xml:space="preserve"> </w:t>
+      </w:r>
+      <w:r>
+        <w:rPr>
+          <w:rFonts w:ascii="Times New Roman" w:hAnsi="Times New Roman" w:cs="Times New Roman"/>
+          <w:b/>
+          <w:bCs/>
+          <w:i/>
+          <w:color w:val="auto"/>
+          <w:sz w:val="24"/>
+          <w:szCs w:val="24"/>
+        </w:rPr>
+        <w:t>Android</w:t>
+      </w:r>
+    </w:p>
+    <w:p>
+      <w:r>
+        <w:tab/>
+        <w:t xml:space="preserve">A plataforma Android </w:t>
+      </w:r>
+      <w:r>
+        <w:t>foi desenvolvida com</w:t>
+      </w:r>
+      <w:r>
+        <w:t xml:space="preserve"> base </w:t>
+      </w:r>
+      <w:r>
+        <w:t>no sistema operacional</w:t>
+      </w:r>
+      <w:r>
+        <w:t xml:space="preserve"> Linux</w:t>
+      </w:r>
+      <w:r>
+        <w:t>, porém não conta com</w:t>
+      </w:r>
+      <w:r>
+        <w:t xml:space="preserve"> </w:t>
+      </w:r>
+      <w:r>
+        <w:t xml:space="preserve">todos os artifícios que o SO possui. A plataforma corresponde a um pacote de programas, middlewares, SO, aplicativos e interface do usuário. </w:t>
+      </w:r>
+    </w:p>
+    <w:p>
+      <w:r>
+        <w:tab/>
+        <w:t>“</w:t>
+      </w:r>
+      <w:r>
+        <w:t>Android</w:t>
+      </w:r>
+      <w:r>
+        <w:t>™</w:t>
+      </w:r>
+      <w:r>
+        <w:t xml:space="preserve"> foi con</w:t>
+      </w:r>
+      <w:r>
+        <w:t>s</w:t>
+      </w:r>
+      <w:r>
+        <w:t>truído com a intenção de permitir aos desenvolvedores criar aplicações móveis que possam tirar total proveito do que um aparelho portátil possa oferecer. Foi construído para ser verdadeiramente aberto. Por exemplo, uma aplicação pode apelar a qualquer uma das funcionalidades de núcleo do telefone, tais como efetuar chamadas, enviar mensagens de texto ou utilizar a câmera, que permite aos desenvolvedores adaptarem e evoluírem cada vez mais estas funcionalidades.</w:t>
+      </w:r>
+      <w:r>
+        <w:t>”</w:t>
+      </w:r>
+      <w:r>
+        <w:t xml:space="preserve"> </w:t>
+      </w:r>
+      <w:hyperlink r:id="rId7" w:anchor="v=onepage&amp;q=Android&amp;f=false" w:history="1">
+        <w:r>
+          <w:rPr>
+            <w:rStyle w:val="Hyperlink"/>
+          </w:rPr>
+          <w:t>Android para Desenvolvedores - LUCIO CAMILO OLIVA PEREIRA, MICHEL LOURENÇO DA SILVA - Google Livros</w:t>
+        </w:r>
+      </w:hyperlink>
+    </w:p>
+    <w:p>
+      <w:r>
+        <w:tab/>
+        <w:t xml:space="preserve">O surgimento do Android se deu por volta de 2003, </w:t>
+      </w:r>
+      <w:r>
+        <w:t xml:space="preserve">a partir de um consórcio </w:t>
+      </w:r>
+      <w:proofErr w:type="gramStart"/>
+      <w:r>
+        <w:t xml:space="preserve">de </w:t>
+      </w:r>
+      <w:r>
+        <w:t xml:space="preserve"> </w:t>
+      </w:r>
+      <w:r>
+        <w:t>desenvolvedores</w:t>
+      </w:r>
+      <w:proofErr w:type="gramEnd"/>
+      <w:r>
+        <w:t>, sendo o seu maior colaborador o Google. Desde a sua criação, a plataforma Android vem se popularizando cada vez mais, já se encontrando na maioria dos celulares atualmente.</w:t>
+      </w:r>
+    </w:p>
+    <w:p>
+      <w:r>
+        <w:tab/>
+      </w:r>
+      <w:hyperlink r:id="rId8" w:history="1">
+        <w:r>
+          <w:rPr>
+            <w:rStyle w:val="Hyperlink"/>
+          </w:rPr>
+          <w:t xml:space="preserve">Android, </w:t>
+        </w:r>
+        <w:proofErr w:type="spellStart"/>
+        <w:r>
+          <w:rPr>
+            <w:rStyle w:val="Hyperlink"/>
+          </w:rPr>
+          <w:t>ios</w:t>
+        </w:r>
+        <w:proofErr w:type="spellEnd"/>
+        <w:r>
+          <w:rPr>
+            <w:rStyle w:val="Hyperlink"/>
+          </w:rPr>
+          <w:t xml:space="preserve"> - Pesquisar - Google </w:t>
+        </w:r>
+        <w:proofErr w:type="spellStart"/>
+        <w:r>
+          <w:rPr>
+            <w:rStyle w:val="Hyperlink"/>
+          </w:rPr>
+          <w:t>Trends</w:t>
+        </w:r>
+        <w:proofErr w:type="spellEnd"/>
+      </w:hyperlink>
+      <w:r>
+        <w:t xml:space="preserve"> </w:t>
+      </w:r>
+    </w:p>
+    <w:p/>
+    <w:p>
+      <w:pPr>
+        <w:pStyle w:val="Ttulo2"/>
+        <w:spacing w:line="360" w:lineRule="auto"/>
+        <w:rPr>
+          <w:rFonts w:ascii="Times New Roman" w:hAnsi="Times New Roman" w:cs="Times New Roman"/>
+          <w:b/>
+          <w:bCs/>
+          <w:color w:val="auto"/>
+          <w:sz w:val="24"/>
+          <w:szCs w:val="24"/>
+        </w:rPr>
+      </w:pPr>
+      <w:r>
+        <w:rPr>
+          <w:rFonts w:ascii="Times New Roman" w:hAnsi="Times New Roman" w:cs="Times New Roman"/>
+          <w:b/>
+          <w:bCs/>
+          <w:color w:val="auto"/>
+          <w:sz w:val="24"/>
+          <w:szCs w:val="24"/>
+        </w:rPr>
+        <w:lastRenderedPageBreak/>
+        <w:t>7</w:t>
+      </w:r>
+      <w:r>
+        <w:rPr>
+          <w:rFonts w:ascii="Times New Roman" w:hAnsi="Times New Roman" w:cs="Times New Roman"/>
+          <w:b/>
+          <w:bCs/>
+          <w:color w:val="auto"/>
+          <w:sz w:val="24"/>
+          <w:szCs w:val="24"/>
+        </w:rPr>
+        <w:t>.4</w:t>
+      </w:r>
+      <w:r>
+        <w:rPr>
+          <w:rFonts w:ascii="Times New Roman" w:hAnsi="Times New Roman" w:cs="Times New Roman"/>
+          <w:b/>
+          <w:bCs/>
+          <w:color w:val="auto"/>
+          <w:sz w:val="24"/>
+          <w:szCs w:val="24"/>
+        </w:rPr>
+        <w:t xml:space="preserve"> </w:t>
+      </w:r>
+      <w:r>
+        <w:rPr>
+          <w:rFonts w:ascii="Times New Roman" w:hAnsi="Times New Roman" w:cs="Times New Roman"/>
+          <w:b/>
+          <w:bCs/>
+          <w:i/>
+          <w:color w:val="auto"/>
+          <w:sz w:val="24"/>
+          <w:szCs w:val="24"/>
+        </w:rPr>
+        <w:t>Irrigação</w:t>
+      </w:r>
+    </w:p>
+    <w:p>
+      <w:r>
+        <w:tab/>
+      </w:r>
+    </w:p>
+    <w:p/>
+    <w:p>
+      <w:pPr>
+        <w:pStyle w:val="Ttulo2"/>
+        <w:spacing w:line="360" w:lineRule="auto"/>
+        <w:rPr>
+          <w:rFonts w:ascii="Times New Roman" w:hAnsi="Times New Roman" w:cs="Times New Roman"/>
+          <w:b/>
+          <w:bCs/>
+          <w:i/>
+          <w:color w:val="auto"/>
+          <w:sz w:val="24"/>
+          <w:szCs w:val="24"/>
+        </w:rPr>
+      </w:pPr>
+      <w:r>
+        <w:rPr>
+          <w:rFonts w:ascii="Times New Roman" w:hAnsi="Times New Roman" w:cs="Times New Roman"/>
+          <w:b/>
+          <w:bCs/>
+          <w:color w:val="auto"/>
+          <w:sz w:val="24"/>
+          <w:szCs w:val="24"/>
+        </w:rPr>
+        <w:t>7.</w:t>
+      </w:r>
+      <w:r>
+        <w:rPr>
+          <w:rFonts w:ascii="Times New Roman" w:hAnsi="Times New Roman" w:cs="Times New Roman"/>
+          <w:b/>
+          <w:bCs/>
+          <w:color w:val="auto"/>
+          <w:sz w:val="24"/>
+          <w:szCs w:val="24"/>
+        </w:rPr>
+        <w:t>5</w:t>
+      </w:r>
+      <w:r>
+        <w:rPr>
+          <w:rFonts w:ascii="Times New Roman" w:hAnsi="Times New Roman" w:cs="Times New Roman"/>
+          <w:b/>
+          <w:bCs/>
+          <w:color w:val="auto"/>
+          <w:sz w:val="24"/>
+          <w:szCs w:val="24"/>
+        </w:rPr>
+        <w:t xml:space="preserve"> </w:t>
+      </w:r>
+      <w:r>
+        <w:rPr>
+          <w:rFonts w:ascii="Times New Roman" w:hAnsi="Times New Roman" w:cs="Times New Roman"/>
+          <w:b/>
+          <w:bCs/>
+          <w:i/>
+          <w:color w:val="auto"/>
+          <w:sz w:val="24"/>
+          <w:szCs w:val="24"/>
+        </w:rPr>
+        <w:t>Consumo sustentável</w:t>
+      </w:r>
+    </w:p>
+    <w:p/>
+    <w:p/>
+    <w:p/>
+    <w:p>
+      <w:pPr>
         <w:rPr>
           <w:rFonts w:ascii="Roboto" w:hAnsi="Roboto"/>
           <w:color w:val="202124"/>
@@ -619,7 +1627,25 @@
         </w:rPr>
       </w:pPr>
     </w:p>
-    <w:p/>
+    <w:p>
+      <w:pPr>
+        <w:rPr>
+          <w:rFonts w:ascii="Roboto" w:hAnsi="Roboto"/>
+          <w:color w:val="202124"/>
+          <w:sz w:val="20"/>
+          <w:szCs w:val="20"/>
+          <w:shd w:val="clear" w:color="auto" w:fill="FFFFFF"/>
+        </w:rPr>
+      </w:pPr>
+      <w:hyperlink r:id="rId9" w:history="1">
+        <w:r>
+          <w:rPr>
+            <w:rStyle w:val="Hyperlink"/>
+          </w:rPr>
+          <w:t>Android – Wikipédia, a enciclopédia livre (wikipedia.org)</w:t>
+        </w:r>
+      </w:hyperlink>
+    </w:p>
     <w:sectPr>
       <w:pgSz w:w="11906" w:h="16838"/>
       <w:pgMar w:top="1417" w:right="1701" w:bottom="1417" w:left="1701" w:header="708" w:footer="708" w:gutter="0"/>
@@ -631,7 +1657,7 @@
 </file>
 
 <file path=word/numbering.xml><?xml version="1.0" encoding="utf-8"?>
-<w:numbering xmlns:wpc="http://schemas.microsoft.com/office/word/2010/wordprocessingCanvas" xmlns:cx="http://schemas.microsoft.com/office/drawing/2014/chartex" xmlns:cx1="http://schemas.microsoft.com/office/drawing/2015/9/8/chartex" xmlns:cx2="http://schemas.microsoft.com/office/drawing/2015/10/21/chartex" xmlns:cx3="http://schemas.microsoft.com/office/drawing/2016/5/9/chartex" xmlns:cx4="http://schemas.microsoft.com/office/drawing/2016/5/10/chartex" xmlns:cx5="http://schemas.microsoft.com/office/drawing/2016/5/11/chartex" xmlns:cx6="http://schemas.microsoft.com/office/drawing/2016/5/12/chartex" xmlns:cx7="http://schemas.microsoft.com/office/drawing/2016/5/13/chartex" xmlns:cx8="http://schemas.microsoft.com/office/drawing/2016/5/14/chartex" xmlns:mc="http://schemas.openxmlformats.org/markup-compatibility/2006" xmlns:aink="http://schemas.microsoft.com/office/drawing/2016/ink" xmlns:am3d="http://schemas.microsoft.com/office/drawing/2017/model3d" xmlns:o="urn:schemas-microsoft-com:office:office" xmlns:r="http://schemas.openxmlformats.org/officeDocument/2006/relationships" xmlns:m="http://schemas.openxmlformats.org/officeDocument/2006/math" xmlns:v="urn:schemas-microsoft-com:vml" xmlns:wp14="http://schemas.microsoft.com/office/word/2010/wordprocessingDrawing" xmlns:wp="http://schemas.openxmlformats.org/drawingml/2006/wordprocessingDrawing" xmlns:w10="urn:schemas-microsoft-com:office:word" xmlns:w="http://schemas.openxmlformats.org/wordprocessingml/2006/main" xmlns:w14="http://schemas.microsoft.com/office/word/2010/wordml" xmlns:w15="http://schemas.microsoft.com/office/word/2012/wordml" xmlns:w16cex="http://schemas.microsoft.com/office/word/2018/wordml/cex" xmlns:w16cid="http://schemas.microsoft.com/office/word/2016/wordml/cid" xmlns:w16="http://schemas.microsoft.com/office/word/2018/wordml" xmlns:w16se="http://schemas.microsoft.com/office/word/2015/wordml/symex" xmlns:wpg="http://schemas.microsoft.com/office/word/2010/wordprocessingGroup" xmlns:wpi="http://schemas.microsoft.com/office/word/2010/wordprocessingInk" xmlns:wne="http://schemas.microsoft.com/office/word/2006/wordml" xmlns:wps="http://schemas.microsoft.com/office/word/2010/wordprocessingShape" mc:Ignorable="w14 w15 w16se w16cid w16 w16cex wp14">
+<w:numbering xmlns:wpc="http://schemas.microsoft.com/office/word/2010/wordprocessingCanvas" xmlns:cx="http://schemas.microsoft.com/office/drawing/2014/chartex" xmlns:cx1="http://schemas.microsoft.com/office/drawing/2015/9/8/chartex" xmlns:cx2="http://schemas.microsoft.com/office/drawing/2015/10/21/chartex" xmlns:cx3="http://schemas.microsoft.com/office/drawing/2016/5/9/chartex" xmlns:cx4="http://schemas.microsoft.com/office/drawing/2016/5/10/chartex" xmlns:cx5="http://schemas.microsoft.com/office/drawing/2016/5/11/chartex" xmlns:cx6="http://schemas.microsoft.com/office/drawing/2016/5/12/chartex" xmlns:cx7="http://schemas.microsoft.com/office/drawing/2016/5/13/chartex" xmlns:cx8="http://schemas.microsoft.com/office/drawing/2016/5/14/chartex" xmlns:mc="http://schemas.openxmlformats.org/markup-compatibility/2006" xmlns:aink="http://schemas.microsoft.com/office/drawing/2016/ink" xmlns:am3d="http://schemas.microsoft.com/office/drawing/2017/model3d" xmlns:o="urn:schemas-microsoft-com:office:office" xmlns:r="http://schemas.openxmlformats.org/officeDocument/2006/relationships" xmlns:m="http://schemas.openxmlformats.org/officeDocument/2006/math" xmlns:v="urn:schemas-microsoft-com:vml" xmlns:wp14="http://schemas.microsoft.com/office/word/2010/wordprocessingDrawing" xmlns:wp="http://schemas.openxmlformats.org/drawingml/2006/wordprocessingDrawing" xmlns:w10="urn:schemas-microsoft-com:office:word" xmlns:w="http://schemas.openxmlformats.org/wordprocessingml/2006/main" xmlns:w14="http://schemas.microsoft.com/office/word/2010/wordml" xmlns:w15="http://schemas.microsoft.com/office/word/2012/wordml" xmlns:w16cex="http://schemas.microsoft.com/office/word/2018/wordml/cex" xmlns:w16cid="http://schemas.microsoft.com/office/word/2016/wordml/cid" xmlns:w16="http://schemas.microsoft.com/office/word/2018/wordml" xmlns:w16sdtdh="http://schemas.microsoft.com/office/word/2020/wordml/sdtdatahash" xmlns:w16se="http://schemas.microsoft.com/office/word/2015/wordml/symex" xmlns:wpg="http://schemas.microsoft.com/office/word/2010/wordprocessingGroup" xmlns:wpi="http://schemas.microsoft.com/office/word/2010/wordprocessingInk" xmlns:wne="http://schemas.microsoft.com/office/word/2006/wordml" xmlns:wps="http://schemas.microsoft.com/office/word/2010/wordprocessingShape" mc:Ignorable="w14 w15 w16se w16cid w16 w16cex w16sdtdh wp14">
   <w:abstractNum w:abstractNumId="0" w15:restartNumberingAfterBreak="0">
     <w:nsid w:val="0DF946A3"/>
     <w:multiLevelType w:val="hybridMultilevel"/>
@@ -862,33 +1888,15 @@
   </w:abstractNum>
   <w:num w:numId="1">
     <w:abstractNumId w:val="1"/>
-    <w:lvlOverride w:ilvl="0"/>
-    <w:lvlOverride w:ilvl="1"/>
-    <w:lvlOverride w:ilvl="2"/>
-    <w:lvlOverride w:ilvl="3"/>
-    <w:lvlOverride w:ilvl="4"/>
-    <w:lvlOverride w:ilvl="5"/>
-    <w:lvlOverride w:ilvl="6"/>
-    <w:lvlOverride w:ilvl="7"/>
-    <w:lvlOverride w:ilvl="8"/>
   </w:num>
   <w:num w:numId="2">
     <w:abstractNumId w:val="0"/>
-    <w:lvlOverride w:ilvl="0"/>
-    <w:lvlOverride w:ilvl="1"/>
-    <w:lvlOverride w:ilvl="2"/>
-    <w:lvlOverride w:ilvl="3"/>
-    <w:lvlOverride w:ilvl="4"/>
-    <w:lvlOverride w:ilvl="5"/>
-    <w:lvlOverride w:ilvl="6"/>
-    <w:lvlOverride w:ilvl="7"/>
-    <w:lvlOverride w:ilvl="8"/>
   </w:num>
 </w:numbering>
 </file>
 
 <file path=word/styles.xml><?xml version="1.0" encoding="utf-8"?>
-<w:styles xmlns:mc="http://schemas.openxmlformats.org/markup-compatibility/2006" xmlns:r="http://schemas.openxmlformats.org/officeDocument/2006/relationships" xmlns:w="http://schemas.openxmlformats.org/wordprocessingml/2006/main" xmlns:w14="http://schemas.microsoft.com/office/word/2010/wordml" xmlns:w15="http://schemas.microsoft.com/office/word/2012/wordml" xmlns:w16cex="http://schemas.microsoft.com/office/word/2018/wordml/cex" xmlns:w16cid="http://schemas.microsoft.com/office/word/2016/wordml/cid" xmlns:w16="http://schemas.microsoft.com/office/word/2018/wordml" xmlns:w16se="http://schemas.microsoft.com/office/word/2015/wordml/symex" mc:Ignorable="w14 w15 w16se w16cid w16 w16cex">
+<w:styles xmlns:mc="http://schemas.openxmlformats.org/markup-compatibility/2006" xmlns:r="http://schemas.openxmlformats.org/officeDocument/2006/relationships" xmlns:w="http://schemas.openxmlformats.org/wordprocessingml/2006/main" xmlns:w14="http://schemas.microsoft.com/office/word/2010/wordml" xmlns:w15="http://schemas.microsoft.com/office/word/2012/wordml" xmlns:w16cex="http://schemas.microsoft.com/office/word/2018/wordml/cex" xmlns:w16cid="http://schemas.microsoft.com/office/word/2016/wordml/cid" xmlns:w16="http://schemas.microsoft.com/office/word/2018/wordml" xmlns:w16sdtdh="http://schemas.microsoft.com/office/word/2020/wordml/sdtdatahash" xmlns:w16se="http://schemas.microsoft.com/office/word/2015/wordml/symex" mc:Ignorable="w14 w15 w16se w16cid w16 w16cex w16sdtdh">
   <w:docDefaults>
     <w:rPrDefault>
       <w:rPr>
@@ -1412,6 +2420,18 @@
       <w:szCs w:val="24"/>
     </w:rPr>
   </w:style>
+  <w:style w:type="character" w:styleId="Hyperlink">
+    <w:name w:val="Hyperlink"/>
+    <w:basedOn w:val="Fontepargpadro"/>
+    <w:uiPriority w:val="99"/>
+    <w:semiHidden/>
+    <w:unhideWhenUsed/>
+    <w:rsid w:val="001A6CCF"/>
+    <w:rPr>
+      <w:color w:val="0000FF"/>
+      <w:u w:val="single"/>
+    </w:rPr>
+  </w:style>
 </w:styles>
 </file>
 

</xml_diff>